<commit_message>
add lay-ui css and js libarary.
</commit_message>
<xml_diff>
--- a/document/Guide.docx
+++ b/document/Guide.docx
@@ -104,8 +104,6 @@
       <w:r>
         <w:t>Please make sure JDK installed in you current computer. Version 8 was suggested.</w:t>
       </w:r>
-      <w:bookmarkStart w:id="0" w:name="_GoBack"/>
-      <w:bookmarkEnd w:id="0"/>
     </w:p>
     <w:p>
       <w:r>
@@ -202,9 +200,9 @@
       <w:r>
         <w:drawing>
           <wp:inline distT="0" distB="0" distL="114300" distR="114300">
-            <wp:extent cx="6183630" cy="1425575"/>
-            <wp:effectExtent l="0" t="0" r="13970" b="22225"/>
-            <wp:docPr id="1" name="图片 1"/>
+            <wp:extent cx="4603115" cy="1953260"/>
+            <wp:effectExtent l="0" t="0" r="19685" b="2540"/>
+            <wp:docPr id="2" name="图片 1"/>
             <wp:cNvGraphicFramePr>
               <a:graphicFrameLocks xmlns:a="http://schemas.openxmlformats.org/drawingml/2006/main" noChangeAspect="1"/>
             </wp:cNvGraphicFramePr>
@@ -212,7 +210,7 @@
               <a:graphicData uri="http://schemas.openxmlformats.org/drawingml/2006/picture">
                 <pic:pic xmlns:pic="http://schemas.openxmlformats.org/drawingml/2006/picture">
                   <pic:nvPicPr>
-                    <pic:cNvPr id="1" name="图片 1"/>
+                    <pic:cNvPr id="2" name="图片 1"/>
                     <pic:cNvPicPr>
                       <a:picLocks noChangeAspect="1"/>
                     </pic:cNvPicPr>
@@ -226,7 +224,7 @@
                   <pic:spPr>
                     <a:xfrm>
                       <a:off x="0" y="0"/>
-                      <a:ext cx="6183630" cy="1425575"/>
+                      <a:ext cx="4603115" cy="1953260"/>
                     </a:xfrm>
                     <a:prstGeom prst="rect">
                       <a:avLst/>
@@ -245,17 +243,11 @@
     </w:p>
     <w:p>
       <w:r>
-        <w:t>Select one city and click search button. Current weather will be shown in the table.</w:t>
-      </w:r>
-      <w:r>
-        <w:br w:type="textWrapping"/>
-      </w:r>
-      <w:r>
         <w:drawing>
           <wp:inline distT="0" distB="0" distL="114300" distR="114300">
-            <wp:extent cx="6180455" cy="2788285"/>
-            <wp:effectExtent l="0" t="0" r="17145" b="5715"/>
-            <wp:docPr id="3" name="图片 3"/>
+            <wp:extent cx="4624705" cy="2644775"/>
+            <wp:effectExtent l="0" t="0" r="23495" b="22225"/>
+            <wp:docPr id="5" name="图片 3"/>
             <wp:cNvGraphicFramePr>
               <a:graphicFrameLocks xmlns:a="http://schemas.openxmlformats.org/drawingml/2006/main" noChangeAspect="1"/>
             </wp:cNvGraphicFramePr>
@@ -263,7 +255,7 @@
               <a:graphicData uri="http://schemas.openxmlformats.org/drawingml/2006/picture">
                 <pic:pic xmlns:pic="http://schemas.openxmlformats.org/drawingml/2006/picture">
                   <pic:nvPicPr>
-                    <pic:cNvPr id="3" name="图片 3"/>
+                    <pic:cNvPr id="5" name="图片 3"/>
                     <pic:cNvPicPr>
                       <a:picLocks noChangeAspect="1"/>
                     </pic:cNvPicPr>
@@ -277,7 +269,7 @@
                   <pic:spPr>
                     <a:xfrm>
                       <a:off x="0" y="0"/>
-                      <a:ext cx="6180455" cy="2788285"/>
+                      <a:ext cx="4624705" cy="2644775"/>
                     </a:xfrm>
                     <a:prstGeom prst="rect">
                       <a:avLst/>
@@ -295,6 +287,59 @@
       </w:r>
     </w:p>
     <w:p>
+      <w:r>
+        <w:t>Select one city and click search button. Current weather will be shown in the table.</w:t>
+      </w:r>
+      <w:r>
+        <w:br w:type="textWrapping"/>
+      </w:r>
+      <w:bookmarkStart w:id="0" w:name="_GoBack"/>
+      <w:r>
+        <w:drawing>
+          <wp:inline distT="0" distB="0" distL="114300" distR="114300">
+            <wp:extent cx="5271770" cy="3087370"/>
+            <wp:effectExtent l="0" t="0" r="11430" b="11430"/>
+            <wp:docPr id="6" name="图片 4"/>
+            <wp:cNvGraphicFramePr>
+              <a:graphicFrameLocks xmlns:a="http://schemas.openxmlformats.org/drawingml/2006/main" noChangeAspect="1"/>
+            </wp:cNvGraphicFramePr>
+            <a:graphic xmlns:a="http://schemas.openxmlformats.org/drawingml/2006/main">
+              <a:graphicData uri="http://schemas.openxmlformats.org/drawingml/2006/picture">
+                <pic:pic xmlns:pic="http://schemas.openxmlformats.org/drawingml/2006/picture">
+                  <pic:nvPicPr>
+                    <pic:cNvPr id="6" name="图片 4"/>
+                    <pic:cNvPicPr>
+                      <a:picLocks noChangeAspect="1"/>
+                    </pic:cNvPicPr>
+                  </pic:nvPicPr>
+                  <pic:blipFill>
+                    <a:blip r:embed="rId6"/>
+                    <a:stretch>
+                      <a:fillRect/>
+                    </a:stretch>
+                  </pic:blipFill>
+                  <pic:spPr>
+                    <a:xfrm>
+                      <a:off x="0" y="0"/>
+                      <a:ext cx="5271770" cy="3087370"/>
+                    </a:xfrm>
+                    <a:prstGeom prst="rect">
+                      <a:avLst/>
+                    </a:prstGeom>
+                    <a:noFill/>
+                    <a:ln w="9525">
+                      <a:noFill/>
+                    </a:ln>
+                  </pic:spPr>
+                </pic:pic>
+              </a:graphicData>
+            </a:graphic>
+          </wp:inline>
+        </w:drawing>
+      </w:r>
+      <w:bookmarkEnd w:id="0"/>
+    </w:p>
+    <w:p>
       <w:pPr>
         <w:pStyle w:val="3"/>
         <w:numPr>
@@ -388,13 +433,7 @@
         <w:rPr>
           <w:rFonts w:hint="default"/>
         </w:rPr>
-        <w:t>/src/main/resources/</w:t>
-      </w:r>
-      <w:r>
-        <w:rPr>
-          <w:rFonts w:hint="default"/>
-        </w:rPr>
-        <w:t>data/city.list.json contains almost cities for the whole world, contains the city id, city name, zip code, coord and country.These information also could be queried for future requirements.(some was not implemented during I do not have enough time, so sorry about that.)</w:t>
+        <w:t>/src/main/resources/data/city.list.json contains almost cities for the whole world, contains the city id, city name, zip code, coord and country.These information also could be queried for future requirements.(some was not implemented during I do not have enough time, so sorry about that.)</w:t>
       </w:r>
     </w:p>
     <w:p>
@@ -432,13 +471,7 @@
         <w:rPr>
           <w:rFonts w:hint="default"/>
         </w:rPr>
-        <w:t>/src/main/resources/</w:t>
-      </w:r>
-      <w:r>
-        <w:rPr>
-          <w:rFonts w:hint="default"/>
-        </w:rPr>
-        <w:t>thirdAPICondig.properties</w:t>
+        <w:t>/src/main/resources/thirdAPICondig.properties</w:t>
       </w:r>
     </w:p>
     <w:p>
@@ -688,7 +721,7 @@
                     </pic:cNvPicPr>
                   </pic:nvPicPr>
                   <pic:blipFill>
-                    <a:blip r:embed="rId6"/>
+                    <a:blip r:embed="rId7"/>
                     <a:stretch>
                       <a:fillRect/>
                     </a:stretch>
@@ -755,8 +788,8 @@
   <w:latentStyles w:count="260" w:defQFormat="0" w:defUnhideWhenUsed="1" w:defSemiHidden="1" w:defUIPriority="99" w:defLockedState="0">
     <w:lsdException w:qFormat="1" w:unhideWhenUsed="0" w:uiPriority="0" w:semiHidden="0" w:name="Normal"/>
     <w:lsdException w:qFormat="1" w:unhideWhenUsed="0" w:uiPriority="0" w:semiHidden="0" w:name="heading 1"/>
-    <w:lsdException w:qFormat="1" w:uiPriority="0" w:name="heading 2"/>
-    <w:lsdException w:qFormat="1" w:uiPriority="0" w:name="heading 3"/>
+    <w:lsdException w:qFormat="1" w:uiPriority="0" w:semiHidden="0" w:name="heading 2"/>
+    <w:lsdException w:qFormat="1" w:uiPriority="0" w:semiHidden="0" w:name="heading 3"/>
     <w:lsdException w:qFormat="1" w:uiPriority="0" w:name="heading 4"/>
     <w:lsdException w:qFormat="1" w:uiPriority="0" w:name="heading 5"/>
     <w:lsdException w:qFormat="1" w:uiPriority="0" w:name="heading 6"/>
@@ -838,7 +871,7 @@
     <w:lsdException w:unhideWhenUsed="0" w:uiPriority="0" w:semiHidden="0" w:name="Body Text Indent 2"/>
     <w:lsdException w:unhideWhenUsed="0" w:uiPriority="0" w:semiHidden="0" w:name="Body Text Indent 3"/>
     <w:lsdException w:unhideWhenUsed="0" w:uiPriority="0" w:semiHidden="0" w:name="Block Text"/>
-    <w:lsdException w:unhideWhenUsed="0" w:uiPriority="0" w:semiHidden="0" w:name="Hyperlink"/>
+    <w:lsdException w:qFormat="1" w:unhideWhenUsed="0" w:uiPriority="0" w:semiHidden="0" w:name="Hyperlink"/>
     <w:lsdException w:unhideWhenUsed="0" w:uiPriority="0" w:semiHidden="0" w:name="FollowedHyperlink"/>
     <w:lsdException w:qFormat="1" w:unhideWhenUsed="0" w:uiPriority="0" w:semiHidden="0" w:name="Strong"/>
     <w:lsdException w:qFormat="1" w:unhideWhenUsed="0" w:uiPriority="0" w:semiHidden="0" w:name="Emphasis"/>
@@ -1129,6 +1162,7 @@
   <w:style w:type="character" w:styleId="7">
     <w:name w:val="Hyperlink"/>
     <w:basedOn w:val="6"/>
+    <w:qFormat/>
     <w:uiPriority w:val="0"/>
     <w:rPr>
       <w:color w:val="0000FF"/>

</xml_diff>